<commit_message>
Update artigo 17 and add apresentation in pptx
</commit_message>
<xml_diff>
--- a/2º Trabalho/Artigo17.docx
+++ b/2º Trabalho/Artigo17.docx
@@ -365,7 +365,7 @@
           <w:sz w:val="20"/>
           <w:szCs w:val="20"/>
         </w:rPr>
-        <w:t>lish-Subscriber</w:t>
+        <w:t>lish-Subscribe</w:t>
       </w:r>
       <w:proofErr w:type="spellEnd"/>
       <w:r>
@@ -2041,6 +2041,342 @@
       </w:pPr>
       <w:r>
         <w:rPr>
+          <w:rFonts w:ascii="Arial" w:hAnsi="Arial" w:cs="Arial"/>
+          <w:sz w:val="20"/>
+        </w:rPr>
+        <w:t xml:space="preserve">A </w:t>
+      </w:r>
+      <w:r>
+        <w:rPr>
+          <w:rFonts w:ascii="Arial" w:hAnsi="Arial" w:cs="Arial"/>
+          <w:sz w:val="20"/>
+        </w:rPr>
+        <w:t>Figura</w:t>
+      </w:r>
+      <w:r>
+        <w:rPr>
+          <w:rFonts w:ascii="Arial" w:hAnsi="Arial" w:cs="Arial"/>
+          <w:sz w:val="20"/>
+        </w:rPr>
+        <w:t xml:space="preserve"> 1 descreve a hierarquia</w:t>
+      </w:r>
+      <w:r>
+        <w:rPr>
+          <w:rFonts w:ascii="Arial" w:hAnsi="Arial" w:cs="Arial"/>
+          <w:sz w:val="20"/>
+        </w:rPr>
+        <w:t xml:space="preserve"> </w:t>
+      </w:r>
+      <w:proofErr w:type="spellStart"/>
+      <w:r>
+        <w:rPr>
+          <w:rFonts w:ascii="Arial" w:hAnsi="Arial" w:cs="Arial"/>
+          <w:i/>
+          <w:sz w:val="20"/>
+        </w:rPr>
+        <w:t>znode</w:t>
+      </w:r>
+      <w:proofErr w:type="spellEnd"/>
+      <w:r>
+        <w:rPr>
+          <w:rFonts w:ascii="Arial" w:hAnsi="Arial" w:cs="Arial"/>
+          <w:sz w:val="20"/>
+        </w:rPr>
+        <w:t xml:space="preserve"> do </w:t>
+      </w:r>
+      <w:r>
+        <w:rPr>
+          <w:rFonts w:ascii="Arial" w:hAnsi="Arial" w:cs="Arial"/>
+          <w:sz w:val="20"/>
+        </w:rPr>
+        <w:t>modelo proposto</w:t>
+      </w:r>
+      <w:r>
+        <w:rPr>
+          <w:rFonts w:ascii="Arial" w:hAnsi="Arial" w:cs="Arial"/>
+          <w:sz w:val="20"/>
+        </w:rPr>
+        <w:t xml:space="preserve"> no artigo</w:t>
+      </w:r>
+      <w:sdt>
+        <w:sdtPr>
+          <w:rPr>
+            <w:rFonts w:ascii="Arial" w:hAnsi="Arial" w:cs="Arial"/>
+            <w:sz w:val="20"/>
+          </w:rPr>
+          <w:id w:val="-1020391581"/>
+          <w:citation/>
+        </w:sdtPr>
+        <w:sdtContent>
+          <w:r>
+            <w:rPr>
+              <w:rFonts w:ascii="Arial" w:hAnsi="Arial" w:cs="Arial"/>
+              <w:sz w:val="20"/>
+            </w:rPr>
+            <w:fldChar w:fldCharType="begin"/>
+          </w:r>
+          <w:r>
+            <w:rPr>
+              <w:rFonts w:ascii="Arial" w:hAnsi="Arial" w:cs="Arial"/>
+              <w:sz w:val="20"/>
+            </w:rPr>
+            <w:instrText xml:space="preserve"> CITATION Pha17 \l 2070 </w:instrText>
+          </w:r>
+          <w:r>
+            <w:rPr>
+              <w:rFonts w:ascii="Arial" w:hAnsi="Arial" w:cs="Arial"/>
+              <w:sz w:val="20"/>
+            </w:rPr>
+            <w:fldChar w:fldCharType="separate"/>
+          </w:r>
+          <w:r>
+            <w:rPr>
+              <w:rFonts w:ascii="Arial" w:hAnsi="Arial" w:cs="Arial"/>
+              <w:noProof/>
+              <w:sz w:val="20"/>
+            </w:rPr>
+            <w:t xml:space="preserve"> </w:t>
+          </w:r>
+          <w:r>
+            <w:rPr>
+              <w:rFonts w:ascii="Arial" w:hAnsi="Arial" w:cs="Arial"/>
+              <w:noProof/>
+              <w:sz w:val="20"/>
+            </w:rPr>
+            <w:t>[2]</w:t>
+          </w:r>
+          <w:r>
+            <w:rPr>
+              <w:rFonts w:ascii="Arial" w:hAnsi="Arial" w:cs="Arial"/>
+              <w:sz w:val="20"/>
+            </w:rPr>
+            <w:fldChar w:fldCharType="end"/>
+          </w:r>
+        </w:sdtContent>
+      </w:sdt>
+      <w:r>
+        <w:rPr>
+          <w:rFonts w:ascii="Arial" w:hAnsi="Arial" w:cs="Arial"/>
+          <w:sz w:val="20"/>
+        </w:rPr>
+        <w:t>.</w:t>
+      </w:r>
+      <w:r>
+        <w:rPr>
+          <w:rFonts w:ascii="Arial" w:hAnsi="Arial" w:cs="Arial"/>
+          <w:sz w:val="20"/>
+        </w:rPr>
+        <w:t xml:space="preserve"> Em seguida, apresenta-se em detalhe o funcionamento do sistema.</w:t>
+      </w:r>
+    </w:p>
+    <w:p>
+      <w:pPr>
+        <w:ind w:right="562"/>
+        <w:jc w:val="both"/>
+        <w:rPr>
+          <w:rFonts w:ascii="Arial" w:hAnsi="Arial" w:cs="Arial"/>
+          <w:sz w:val="20"/>
+        </w:rPr>
+      </w:pPr>
+      <w:r>
+        <w:rPr>
+          <w:rFonts w:ascii="Arial" w:hAnsi="Arial" w:cs="Arial"/>
+          <w:noProof/>
+          <w:sz w:val="20"/>
+        </w:rPr>
+        <w:drawing>
+          <wp:anchor distT="0" distB="0" distL="114300" distR="114300" simplePos="0" relativeHeight="251658240" behindDoc="1" locked="0" layoutInCell="1" allowOverlap="1">
+            <wp:simplePos x="0" y="0"/>
+            <wp:positionH relativeFrom="margin">
+              <wp:align>left</wp:align>
+            </wp:positionH>
+            <wp:positionV relativeFrom="paragraph">
+              <wp:posOffset>38100</wp:posOffset>
+            </wp:positionV>
+            <wp:extent cx="5505450" cy="3139440"/>
+            <wp:effectExtent l="0" t="0" r="0" b="3810"/>
+            <wp:wrapTight wrapText="bothSides">
+              <wp:wrapPolygon edited="0">
+                <wp:start x="0" y="0"/>
+                <wp:lineTo x="0" y="21495"/>
+                <wp:lineTo x="21525" y="21495"/>
+                <wp:lineTo x="21525" y="0"/>
+                <wp:lineTo x="0" y="0"/>
+              </wp:wrapPolygon>
+            </wp:wrapTight>
+            <wp:docPr id="1" name="Imagem 1"/>
+            <wp:cNvGraphicFramePr>
+              <a:graphicFrameLocks xmlns:a="http://schemas.openxmlformats.org/drawingml/2006/main" noChangeAspect="1"/>
+            </wp:cNvGraphicFramePr>
+            <a:graphic xmlns:a="http://schemas.openxmlformats.org/drawingml/2006/main">
+              <a:graphicData uri="http://schemas.openxmlformats.org/drawingml/2006/picture">
+                <pic:pic xmlns:pic="http://schemas.openxmlformats.org/drawingml/2006/picture">
+                  <pic:nvPicPr>
+                    <pic:cNvPr id="0" name="Picture 1"/>
+                    <pic:cNvPicPr>
+                      <a:picLocks noChangeAspect="1" noChangeArrowheads="1"/>
+                    </pic:cNvPicPr>
+                  </pic:nvPicPr>
+                  <pic:blipFill>
+                    <a:blip r:embed="rId6">
+                      <a:extLst>
+                        <a:ext uri="{28A0092B-C50C-407E-A947-70E740481C1C}">
+                          <a14:useLocalDpi xmlns:a14="http://schemas.microsoft.com/office/drawing/2010/main" val="0"/>
+                        </a:ext>
+                      </a:extLst>
+                    </a:blip>
+                    <a:srcRect/>
+                    <a:stretch>
+                      <a:fillRect/>
+                    </a:stretch>
+                  </pic:blipFill>
+                  <pic:spPr bwMode="auto">
+                    <a:xfrm>
+                      <a:off x="0" y="0"/>
+                      <a:ext cx="5505450" cy="3139440"/>
+                    </a:xfrm>
+                    <a:prstGeom prst="rect">
+                      <a:avLst/>
+                    </a:prstGeom>
+                    <a:noFill/>
+                    <a:ln>
+                      <a:noFill/>
+                    </a:ln>
+                  </pic:spPr>
+                </pic:pic>
+              </a:graphicData>
+            </a:graphic>
+            <wp14:sizeRelH relativeFrom="page">
+              <wp14:pctWidth>0</wp14:pctWidth>
+            </wp14:sizeRelH>
+            <wp14:sizeRelV relativeFrom="page">
+              <wp14:pctHeight>0</wp14:pctHeight>
+            </wp14:sizeRelV>
+          </wp:anchor>
+        </w:drawing>
+      </w:r>
+    </w:p>
+    <w:p>
+      <w:pPr>
+        <w:ind w:right="562"/>
+        <w:jc w:val="both"/>
+        <w:rPr>
+          <w:rFonts w:ascii="Arial" w:hAnsi="Arial" w:cs="Arial"/>
+          <w:sz w:val="20"/>
+        </w:rPr>
+      </w:pPr>
+    </w:p>
+    <w:p>
+      <w:pPr>
+        <w:ind w:right="562"/>
+        <w:jc w:val="both"/>
+        <w:rPr>
+          <w:rFonts w:ascii="Arial" w:hAnsi="Arial" w:cs="Arial"/>
+          <w:sz w:val="20"/>
+        </w:rPr>
+      </w:pPr>
+    </w:p>
+    <w:p>
+      <w:pPr>
+        <w:ind w:right="562"/>
+        <w:jc w:val="both"/>
+        <w:rPr>
+          <w:rFonts w:ascii="Arial" w:hAnsi="Arial" w:cs="Arial"/>
+          <w:sz w:val="20"/>
+        </w:rPr>
+      </w:pPr>
+    </w:p>
+    <w:p>
+      <w:pPr>
+        <w:ind w:right="562"/>
+        <w:jc w:val="both"/>
+        <w:rPr>
+          <w:rFonts w:ascii="Arial" w:hAnsi="Arial" w:cs="Arial"/>
+          <w:sz w:val="20"/>
+        </w:rPr>
+      </w:pPr>
+    </w:p>
+    <w:p>
+      <w:pPr>
+        <w:ind w:right="562"/>
+        <w:jc w:val="both"/>
+        <w:rPr>
+          <w:rFonts w:ascii="Arial" w:hAnsi="Arial" w:cs="Arial"/>
+          <w:sz w:val="20"/>
+        </w:rPr>
+      </w:pPr>
+    </w:p>
+    <w:p>
+      <w:pPr>
+        <w:ind w:right="562"/>
+        <w:jc w:val="both"/>
+        <w:rPr>
+          <w:rFonts w:ascii="Arial" w:hAnsi="Arial" w:cs="Arial"/>
+          <w:sz w:val="20"/>
+        </w:rPr>
+      </w:pPr>
+    </w:p>
+    <w:p>
+      <w:pPr>
+        <w:ind w:right="562"/>
+        <w:jc w:val="both"/>
+        <w:rPr>
+          <w:rFonts w:ascii="Arial" w:hAnsi="Arial" w:cs="Arial"/>
+          <w:sz w:val="20"/>
+        </w:rPr>
+      </w:pPr>
+    </w:p>
+    <w:p>
+      <w:pPr>
+        <w:ind w:right="562"/>
+        <w:jc w:val="both"/>
+        <w:rPr>
+          <w:rFonts w:ascii="Arial" w:hAnsi="Arial" w:cs="Arial"/>
+          <w:sz w:val="20"/>
+        </w:rPr>
+      </w:pPr>
+    </w:p>
+    <w:p>
+      <w:pPr>
+        <w:ind w:right="562"/>
+        <w:jc w:val="both"/>
+        <w:rPr>
+          <w:rFonts w:ascii="Arial" w:hAnsi="Arial" w:cs="Arial"/>
+          <w:sz w:val="20"/>
+        </w:rPr>
+      </w:pPr>
+    </w:p>
+    <w:p>
+      <w:pPr>
+        <w:ind w:right="562"/>
+        <w:jc w:val="both"/>
+        <w:rPr>
+          <w:rFonts w:ascii="Arial" w:hAnsi="Arial" w:cs="Arial"/>
+          <w:sz w:val="20"/>
+        </w:rPr>
+      </w:pPr>
+    </w:p>
+    <w:p>
+      <w:pPr>
+        <w:ind w:right="562"/>
+        <w:jc w:val="both"/>
+        <w:rPr>
+          <w:rFonts w:ascii="Arial" w:hAnsi="Arial" w:cs="Arial"/>
+          <w:sz w:val="20"/>
+        </w:rPr>
+      </w:pPr>
+    </w:p>
+    <w:p>
+      <w:pPr>
+        <w:ind w:right="562"/>
+        <w:jc w:val="both"/>
+        <w:rPr>
+          <w:rFonts w:ascii="Arial" w:hAnsi="Arial" w:cs="Arial"/>
+          <w:sz w:val="20"/>
+        </w:rPr>
+      </w:pPr>
+      <w:r>
+        <w:rPr>
           <w:noProof/>
         </w:rPr>
         <mc:AlternateContent>
@@ -2048,20 +2384,21 @@
             <w:drawing>
               <wp:anchor distT="0" distB="0" distL="114300" distR="114300" simplePos="0" relativeHeight="251660288" behindDoc="1" locked="0" layoutInCell="1" allowOverlap="1" wp14:anchorId="07138CE8" wp14:editId="1411631F">
                 <wp:simplePos x="0" y="0"/>
-                <wp:positionH relativeFrom="column">
-                  <wp:posOffset>0</wp:posOffset>
+                <wp:positionH relativeFrom="margin">
+                  <wp:align>left</wp:align>
                 </wp:positionH>
                 <wp:positionV relativeFrom="paragraph">
-                  <wp:posOffset>3432175</wp:posOffset>
+                  <wp:posOffset>3810</wp:posOffset>
                 </wp:positionV>
                 <wp:extent cx="5505450" cy="635"/>
-                <wp:effectExtent l="0" t="0" r="0" b="0"/>
+                <wp:effectExtent l="0" t="0" r="0" b="3810"/>
                 <wp:wrapTight wrapText="bothSides">
                   <wp:wrapPolygon edited="0">
                     <wp:start x="0" y="0"/>
-                    <wp:lineTo x="0" y="21600"/>
-                    <wp:lineTo x="21600" y="21600"/>
-                    <wp:lineTo x="21600" y="0"/>
+                    <wp:lineTo x="0" y="20432"/>
+                    <wp:lineTo x="21525" y="20432"/>
+                    <wp:lineTo x="21525" y="0"/>
+                    <wp:lineTo x="0" y="0"/>
                   </wp:wrapPolygon>
                 </wp:wrapTight>
                 <wp:docPr id="2" name="Text Box 2"/>
@@ -2203,7 +2540,7 @@
                 <v:stroke joinstyle="miter"/>
                 <v:path gradientshapeok="t" o:connecttype="rect"/>
               </v:shapetype>
-              <v:shape id="Text Box 2" o:spid="_x0000_s1026" type="#_x0000_t202" style="position:absolute;left:0;text-align:left;margin-left:0;margin-top:270.25pt;width:433.5pt;height:.05pt;z-index:-251656192;visibility:visible;mso-wrap-style:square;mso-wrap-distance-left:9pt;mso-wrap-distance-top:0;mso-wrap-distance-right:9pt;mso-wrap-distance-bottom:0;mso-position-horizontal:absolute;mso-position-horizontal-relative:text;mso-position-vertical:absolute;mso-position-vertical-relative:text;v-text-anchor:top" o:gfxdata="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" stroked="f">
+              <v:shape id="Text Box 2" o:spid="_x0000_s1026" type="#_x0000_t202" style="position:absolute;left:0;text-align:left;margin-left:0;margin-top:.3pt;width:433.5pt;height:.05pt;z-index:-251656192;visibility:visible;mso-wrap-style:square;mso-wrap-distance-left:9pt;mso-wrap-distance-top:0;mso-wrap-distance-right:9pt;mso-wrap-distance-bottom:0;mso-position-horizontal:left;mso-position-horizontal-relative:margin;mso-position-vertical:absolute;mso-position-vertical-relative:text;v-text-anchor:top" o:gfxdata="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" stroked="f">
                 <v:textbox style="mso-fit-shape-to-text:t" inset="0,0,0,0">
                   <w:txbxContent>
                     <w:p>
@@ -2304,285 +2641,12 @@
                     </w:p>
                   </w:txbxContent>
                 </v:textbox>
-                <w10:wrap type="tight"/>
+                <w10:wrap type="tight" anchorx="margin"/>
               </v:shape>
             </w:pict>
           </mc:Fallback>
         </mc:AlternateContent>
       </w:r>
-      <w:r>
-        <w:rPr>
-          <w:rFonts w:ascii="Arial" w:hAnsi="Arial" w:cs="Arial"/>
-          <w:sz w:val="20"/>
-        </w:rPr>
-        <w:t xml:space="preserve">A </w:t>
-      </w:r>
-      <w:r>
-        <w:rPr>
-          <w:rFonts w:ascii="Arial" w:hAnsi="Arial" w:cs="Arial"/>
-          <w:sz w:val="20"/>
-        </w:rPr>
-        <w:t>Figura</w:t>
-      </w:r>
-      <w:r>
-        <w:rPr>
-          <w:rFonts w:ascii="Arial" w:hAnsi="Arial" w:cs="Arial"/>
-          <w:sz w:val="20"/>
-        </w:rPr>
-        <w:t xml:space="preserve"> 1 descreve a hierarquia</w:t>
-      </w:r>
-      <w:r>
-        <w:rPr>
-          <w:rFonts w:ascii="Arial" w:hAnsi="Arial" w:cs="Arial"/>
-          <w:sz w:val="20"/>
-        </w:rPr>
-        <w:t xml:space="preserve"> </w:t>
-      </w:r>
-      <w:proofErr w:type="spellStart"/>
-      <w:r>
-        <w:rPr>
-          <w:rFonts w:ascii="Arial" w:hAnsi="Arial" w:cs="Arial"/>
-          <w:i/>
-          <w:sz w:val="20"/>
-        </w:rPr>
-        <w:t>znode</w:t>
-      </w:r>
-      <w:proofErr w:type="spellEnd"/>
-      <w:r>
-        <w:rPr>
-          <w:rFonts w:ascii="Arial" w:hAnsi="Arial" w:cs="Arial"/>
-          <w:sz w:val="20"/>
-        </w:rPr>
-        <w:t xml:space="preserve"> do </w:t>
-      </w:r>
-      <w:r>
-        <w:rPr>
-          <w:rFonts w:ascii="Arial" w:hAnsi="Arial" w:cs="Arial"/>
-          <w:sz w:val="20"/>
-        </w:rPr>
-        <w:t>modelo proposto</w:t>
-      </w:r>
-      <w:r>
-        <w:rPr>
-          <w:rFonts w:ascii="Arial" w:hAnsi="Arial" w:cs="Arial"/>
-          <w:sz w:val="20"/>
-        </w:rPr>
-        <w:t xml:space="preserve"> no artigo.</w:t>
-      </w:r>
-      <w:r>
-        <w:rPr>
-          <w:rFonts w:ascii="Arial" w:hAnsi="Arial" w:cs="Arial"/>
-          <w:sz w:val="20"/>
-        </w:rPr>
-        <w:t xml:space="preserve"> Em seguida, apresenta-se em detalhe o funcionamento do sistema.</w:t>
-      </w:r>
-    </w:p>
-    <w:p>
-      <w:pPr>
-        <w:ind w:right="562"/>
-        <w:jc w:val="both"/>
-        <w:rPr>
-          <w:rFonts w:ascii="Arial" w:hAnsi="Arial" w:cs="Arial"/>
-          <w:sz w:val="20"/>
-        </w:rPr>
-      </w:pPr>
-      <w:r>
-        <w:rPr>
-          <w:rFonts w:ascii="Arial" w:hAnsi="Arial" w:cs="Arial"/>
-          <w:noProof/>
-          <w:sz w:val="20"/>
-        </w:rPr>
-        <w:drawing>
-          <wp:anchor distT="0" distB="0" distL="114300" distR="114300" simplePos="0" relativeHeight="251658240" behindDoc="1" locked="0" layoutInCell="1" allowOverlap="1">
-            <wp:simplePos x="0" y="0"/>
-            <wp:positionH relativeFrom="margin">
-              <wp:align>left</wp:align>
-            </wp:positionH>
-            <wp:positionV relativeFrom="paragraph">
-              <wp:posOffset>38100</wp:posOffset>
-            </wp:positionV>
-            <wp:extent cx="5505450" cy="3139440"/>
-            <wp:effectExtent l="0" t="0" r="0" b="3810"/>
-            <wp:wrapTight wrapText="bothSides">
-              <wp:wrapPolygon edited="0">
-                <wp:start x="0" y="0"/>
-                <wp:lineTo x="0" y="21495"/>
-                <wp:lineTo x="21525" y="21495"/>
-                <wp:lineTo x="21525" y="0"/>
-                <wp:lineTo x="0" y="0"/>
-              </wp:wrapPolygon>
-            </wp:wrapTight>
-            <wp:docPr id="1" name="Imagem 1"/>
-            <wp:cNvGraphicFramePr>
-              <a:graphicFrameLocks xmlns:a="http://schemas.openxmlformats.org/drawingml/2006/main" noChangeAspect="1"/>
-            </wp:cNvGraphicFramePr>
-            <a:graphic xmlns:a="http://schemas.openxmlformats.org/drawingml/2006/main">
-              <a:graphicData uri="http://schemas.openxmlformats.org/drawingml/2006/picture">
-                <pic:pic xmlns:pic="http://schemas.openxmlformats.org/drawingml/2006/picture">
-                  <pic:nvPicPr>
-                    <pic:cNvPr id="0" name="Picture 1"/>
-                    <pic:cNvPicPr>
-                      <a:picLocks noChangeAspect="1" noChangeArrowheads="1"/>
-                    </pic:cNvPicPr>
-                  </pic:nvPicPr>
-                  <pic:blipFill>
-                    <a:blip r:embed="rId6">
-                      <a:extLst>
-                        <a:ext uri="{28A0092B-C50C-407E-A947-70E740481C1C}">
-                          <a14:useLocalDpi xmlns:a14="http://schemas.microsoft.com/office/drawing/2010/main" val="0"/>
-                        </a:ext>
-                      </a:extLst>
-                    </a:blip>
-                    <a:srcRect/>
-                    <a:stretch>
-                      <a:fillRect/>
-                    </a:stretch>
-                  </pic:blipFill>
-                  <pic:spPr bwMode="auto">
-                    <a:xfrm>
-                      <a:off x="0" y="0"/>
-                      <a:ext cx="5505450" cy="3139440"/>
-                    </a:xfrm>
-                    <a:prstGeom prst="rect">
-                      <a:avLst/>
-                    </a:prstGeom>
-                    <a:noFill/>
-                    <a:ln>
-                      <a:noFill/>
-                    </a:ln>
-                  </pic:spPr>
-                </pic:pic>
-              </a:graphicData>
-            </a:graphic>
-            <wp14:sizeRelH relativeFrom="page">
-              <wp14:pctWidth>0</wp14:pctWidth>
-            </wp14:sizeRelH>
-            <wp14:sizeRelV relativeFrom="page">
-              <wp14:pctHeight>0</wp14:pctHeight>
-            </wp14:sizeRelV>
-          </wp:anchor>
-        </w:drawing>
-      </w:r>
-    </w:p>
-    <w:p>
-      <w:pPr>
-        <w:ind w:right="562"/>
-        <w:jc w:val="both"/>
-        <w:rPr>
-          <w:rFonts w:ascii="Arial" w:hAnsi="Arial" w:cs="Arial"/>
-          <w:sz w:val="20"/>
-        </w:rPr>
-      </w:pPr>
-    </w:p>
-    <w:p>
-      <w:pPr>
-        <w:ind w:right="562"/>
-        <w:jc w:val="both"/>
-        <w:rPr>
-          <w:rFonts w:ascii="Arial" w:hAnsi="Arial" w:cs="Arial"/>
-          <w:sz w:val="20"/>
-        </w:rPr>
-      </w:pPr>
-    </w:p>
-    <w:p>
-      <w:pPr>
-        <w:ind w:right="562"/>
-        <w:jc w:val="both"/>
-        <w:rPr>
-          <w:rFonts w:ascii="Arial" w:hAnsi="Arial" w:cs="Arial"/>
-          <w:sz w:val="20"/>
-        </w:rPr>
-      </w:pPr>
-    </w:p>
-    <w:p>
-      <w:pPr>
-        <w:ind w:right="562"/>
-        <w:jc w:val="both"/>
-        <w:rPr>
-          <w:rFonts w:ascii="Arial" w:hAnsi="Arial" w:cs="Arial"/>
-          <w:sz w:val="20"/>
-        </w:rPr>
-      </w:pPr>
-    </w:p>
-    <w:p>
-      <w:pPr>
-        <w:ind w:right="562"/>
-        <w:jc w:val="both"/>
-        <w:rPr>
-          <w:rFonts w:ascii="Arial" w:hAnsi="Arial" w:cs="Arial"/>
-          <w:sz w:val="20"/>
-        </w:rPr>
-      </w:pPr>
-    </w:p>
-    <w:p>
-      <w:pPr>
-        <w:ind w:right="562"/>
-        <w:jc w:val="both"/>
-        <w:rPr>
-          <w:rFonts w:ascii="Arial" w:hAnsi="Arial" w:cs="Arial"/>
-          <w:sz w:val="20"/>
-        </w:rPr>
-      </w:pPr>
-    </w:p>
-    <w:p>
-      <w:pPr>
-        <w:ind w:right="562"/>
-        <w:jc w:val="both"/>
-        <w:rPr>
-          <w:rFonts w:ascii="Arial" w:hAnsi="Arial" w:cs="Arial"/>
-          <w:sz w:val="20"/>
-        </w:rPr>
-      </w:pPr>
-    </w:p>
-    <w:p>
-      <w:pPr>
-        <w:ind w:right="562"/>
-        <w:jc w:val="both"/>
-        <w:rPr>
-          <w:rFonts w:ascii="Arial" w:hAnsi="Arial" w:cs="Arial"/>
-          <w:sz w:val="20"/>
-        </w:rPr>
-      </w:pPr>
-    </w:p>
-    <w:p>
-      <w:pPr>
-        <w:ind w:right="562"/>
-        <w:jc w:val="both"/>
-        <w:rPr>
-          <w:rFonts w:ascii="Arial" w:hAnsi="Arial" w:cs="Arial"/>
-          <w:sz w:val="20"/>
-        </w:rPr>
-      </w:pPr>
-    </w:p>
-    <w:p>
-      <w:pPr>
-        <w:ind w:right="562"/>
-        <w:jc w:val="both"/>
-        <w:rPr>
-          <w:rFonts w:ascii="Arial" w:hAnsi="Arial" w:cs="Arial"/>
-          <w:sz w:val="20"/>
-        </w:rPr>
-      </w:pPr>
-    </w:p>
-    <w:p>
-      <w:pPr>
-        <w:ind w:right="562"/>
-        <w:jc w:val="both"/>
-        <w:rPr>
-          <w:rFonts w:ascii="Arial" w:hAnsi="Arial" w:cs="Arial"/>
-          <w:sz w:val="20"/>
-        </w:rPr>
-      </w:pPr>
-    </w:p>
-    <w:p>
-      <w:pPr>
-        <w:ind w:right="562"/>
-        <w:jc w:val="both"/>
-        <w:rPr>
-          <w:rFonts w:ascii="Arial" w:hAnsi="Arial" w:cs="Arial"/>
-          <w:sz w:val="20"/>
-        </w:rPr>
-      </w:pPr>
     </w:p>
     <w:p>
       <w:pPr>
@@ -2644,6 +2708,7 @@
       <w:r>
         <w:rPr>
           <w:rFonts w:ascii="Arial" w:hAnsi="Arial" w:cs="Arial"/>
+          <w:i/>
           <w:sz w:val="20"/>
         </w:rPr>
         <w:t>znode</w:t>
@@ -2850,6 +2915,7 @@
       <w:r>
         <w:rPr>
           <w:rFonts w:ascii="Arial" w:hAnsi="Arial" w:cs="Arial"/>
+          <w:i/>
           <w:sz w:val="20"/>
         </w:rPr>
         <w:t>znode</w:t>
@@ -3843,6 +3909,7 @@
       <w:r>
         <w:rPr>
           <w:rFonts w:ascii="Arial" w:hAnsi="Arial" w:cs="Arial"/>
+          <w:i/>
           <w:sz w:val="20"/>
         </w:rPr>
         <w:t>NeedNotifyTopics</w:t>
@@ -4016,6 +4083,7 @@
       <w:r>
         <w:rPr>
           <w:rFonts w:ascii="Arial" w:hAnsi="Arial" w:cs="Arial"/>
+          <w:i/>
           <w:sz w:val="20"/>
         </w:rPr>
         <w:t>znode</w:t>
@@ -4045,6 +4113,13 @@
         </w:rPr>
         <w:t xml:space="preserve"> </w:t>
       </w:r>
+      <w:r>
+        <w:rPr>
+          <w:rFonts w:ascii="Arial" w:hAnsi="Arial" w:cs="Arial"/>
+          <w:sz w:val="20"/>
+        </w:rPr>
+        <w:t>“</w:t>
+      </w:r>
       <w:proofErr w:type="spellStart"/>
       <w:r>
         <w:rPr>
@@ -4055,6 +4130,14 @@
         <w:t>NeedNotifyTopics</w:t>
       </w:r>
       <w:proofErr w:type="spellEnd"/>
+      <w:r>
+        <w:rPr>
+          <w:rFonts w:ascii="Arial" w:hAnsi="Arial" w:cs="Arial"/>
+          <w:i/>
+          <w:sz w:val="20"/>
+        </w:rPr>
+        <w:t>”</w:t>
+      </w:r>
       <w:r>
         <w:rPr>
           <w:rFonts w:ascii="Arial" w:hAnsi="Arial" w:cs="Arial"/>
@@ -4200,12 +4283,21 @@
           <w:rFonts w:ascii="Arial" w:hAnsi="Arial" w:cs="Arial"/>
           <w:sz w:val="20"/>
         </w:rPr>
-        <w:t xml:space="preserve"> à sua lista “</w:t>
+        <w:t xml:space="preserve"> à sua lista </w:t>
+      </w:r>
+      <w:r>
+        <w:rPr>
+          <w:rFonts w:ascii="Arial" w:hAnsi="Arial" w:cs="Arial"/>
+          <w:i/>
+          <w:sz w:val="20"/>
+        </w:rPr>
+        <w:t>“</w:t>
       </w:r>
       <w:proofErr w:type="spellStart"/>
       <w:r>
         <w:rPr>
           <w:rFonts w:ascii="Arial" w:hAnsi="Arial" w:cs="Arial"/>
+          <w:i/>
           <w:sz w:val="20"/>
         </w:rPr>
         <w:t>NeedNotifyTopics</w:t>
@@ -4214,9 +4306,17 @@
       <w:r>
         <w:rPr>
           <w:rFonts w:ascii="Arial" w:hAnsi="Arial" w:cs="Arial"/>
-          <w:sz w:val="20"/>
-        </w:rPr>
-        <w:t>”.</w:t>
+          <w:i/>
+          <w:sz w:val="20"/>
+        </w:rPr>
+        <w:t>”</w:t>
+      </w:r>
+      <w:r>
+        <w:rPr>
+          <w:rFonts w:ascii="Arial" w:hAnsi="Arial" w:cs="Arial"/>
+          <w:sz w:val="20"/>
+        </w:rPr>
+        <w:t>.</w:t>
       </w:r>
     </w:p>
     <w:p>
@@ -4353,16 +4453,14 @@
         </w:rPr>
         <w:t xml:space="preserve">Devido ao facto </w:t>
       </w:r>
-      <w:proofErr w:type="gramStart"/>
-      <w:r>
-        <w:rPr>
-          <w:rFonts w:ascii="Arial" w:hAnsi="Arial" w:cs="Arial"/>
-          <w:sz w:val="20"/>
-          <w:szCs w:val="20"/>
-        </w:rPr>
-        <w:t>do</w:t>
-      </w:r>
-      <w:proofErr w:type="gramEnd"/>
+      <w:r>
+        <w:rPr>
+          <w:rFonts w:ascii="Arial" w:hAnsi="Arial" w:cs="Arial"/>
+          <w:sz w:val="20"/>
+          <w:szCs w:val="20"/>
+        </w:rPr>
+        <w:t>de o</w:t>
+      </w:r>
       <w:r>
         <w:rPr>
           <w:rFonts w:ascii="Arial" w:hAnsi="Arial" w:cs="Arial"/>
@@ -4433,7 +4531,7 @@
           <w:sz w:val="20"/>
           <w:szCs w:val="20"/>
         </w:rPr>
-        <w:t xml:space="preserve">endo como exemplo a tolerância de falhas que é pouco mencionada.  </w:t>
+        <w:t xml:space="preserve">endo como exemplo a tolerância de falhas que é pouco mencionada. </w:t>
       </w:r>
       <w:r>
         <w:rPr>
@@ -4500,6 +4598,85 @@
           <w:szCs w:val="20"/>
         </w:rPr>
         <w:t>consoante o número de participantes e a respetiva carga de trabalho.</w:t>
+      </w:r>
+      <w:r>
+        <w:rPr>
+          <w:rFonts w:ascii="Arial" w:hAnsi="Arial" w:cs="Arial"/>
+          <w:sz w:val="20"/>
+          <w:szCs w:val="20"/>
+        </w:rPr>
+        <w:t xml:space="preserve"> Verificou-se que segundo o teorema de CAP</w:t>
+      </w:r>
+      <w:sdt>
+        <w:sdtPr>
+          <w:rPr>
+            <w:rFonts w:ascii="Arial" w:hAnsi="Arial" w:cs="Arial"/>
+            <w:sz w:val="20"/>
+            <w:szCs w:val="20"/>
+          </w:rPr>
+          <w:id w:val="-1955009550"/>
+          <w:citation/>
+        </w:sdtPr>
+        <w:sdtContent>
+          <w:r>
+            <w:rPr>
+              <w:rFonts w:ascii="Arial" w:hAnsi="Arial" w:cs="Arial"/>
+              <w:sz w:val="20"/>
+              <w:szCs w:val="20"/>
+            </w:rPr>
+            <w:fldChar w:fldCharType="begin"/>
+          </w:r>
+          <w:r>
+            <w:rPr>
+              <w:rFonts w:ascii="Arial" w:hAnsi="Arial" w:cs="Arial"/>
+              <w:sz w:val="20"/>
+              <w:szCs w:val="20"/>
+            </w:rPr>
+            <w:instrText xml:space="preserve"> CITATION Meh17 \l 2070 </w:instrText>
+          </w:r>
+          <w:r>
+            <w:rPr>
+              <w:rFonts w:ascii="Arial" w:hAnsi="Arial" w:cs="Arial"/>
+              <w:sz w:val="20"/>
+              <w:szCs w:val="20"/>
+            </w:rPr>
+            <w:fldChar w:fldCharType="separate"/>
+          </w:r>
+          <w:r>
+            <w:rPr>
+              <w:rFonts w:ascii="Arial" w:hAnsi="Arial" w:cs="Arial"/>
+              <w:noProof/>
+              <w:sz w:val="20"/>
+              <w:szCs w:val="20"/>
+            </w:rPr>
+            <w:t xml:space="preserve"> </w:t>
+          </w:r>
+          <w:r>
+            <w:rPr>
+              <w:rFonts w:ascii="Arial" w:hAnsi="Arial" w:cs="Arial"/>
+              <w:noProof/>
+              <w:sz w:val="20"/>
+              <w:szCs w:val="20"/>
+            </w:rPr>
+            <w:t>[7]</w:t>
+          </w:r>
+          <w:r>
+            <w:rPr>
+              <w:rFonts w:ascii="Arial" w:hAnsi="Arial" w:cs="Arial"/>
+              <w:sz w:val="20"/>
+              <w:szCs w:val="20"/>
+            </w:rPr>
+            <w:fldChar w:fldCharType="end"/>
+          </w:r>
+        </w:sdtContent>
+      </w:sdt>
+      <w:r>
+        <w:rPr>
+          <w:rFonts w:ascii="Arial" w:hAnsi="Arial" w:cs="Arial"/>
+          <w:sz w:val="20"/>
+          <w:szCs w:val="20"/>
+        </w:rPr>
+        <w:t xml:space="preserve"> o sistema garante disponibilidade e partições.</w:t>
       </w:r>
     </w:p>
     <w:p>
@@ -4616,12 +4793,12 @@
                 <w:tblLook w:val="04A0" w:firstRow="1" w:lastRow="0" w:firstColumn="1" w:lastColumn="0" w:noHBand="0" w:noVBand="1"/>
               </w:tblPr>
               <w:tblGrid>
-                <w:gridCol w:w="884"/>
-                <w:gridCol w:w="9444"/>
+                <w:gridCol w:w="322"/>
+                <w:gridCol w:w="10006"/>
               </w:tblGrid>
               <w:tr>
                 <w:trPr>
-                  <w:divId w:val="350882965"/>
+                  <w:divId w:val="1290553527"/>
                   <w:tblCellSpacing w:w="15" w:type="dxa"/>
                 </w:trPr>
                 <w:tc>
@@ -4632,8 +4809,6 @@
                   <w:p>
                     <w:pPr>
                       <w:pStyle w:val="Bibliografia"/>
-                      <w:ind w:right="562"/>
-                      <w:jc w:val="both"/>
                       <w:rPr>
                         <w:noProof/>
                         <w:sz w:val="24"/>
@@ -4656,8 +4831,6 @@
                   <w:p>
                     <w:pPr>
                       <w:pStyle w:val="Bibliografia"/>
-                      <w:ind w:right="562"/>
-                      <w:jc w:val="both"/>
                       <w:rPr>
                         <w:noProof/>
                       </w:rPr>
@@ -4673,7 +4846,7 @@
               </w:tr>
               <w:tr>
                 <w:trPr>
-                  <w:divId w:val="350882965"/>
+                  <w:divId w:val="1290553527"/>
                   <w:tblCellSpacing w:w="15" w:type="dxa"/>
                 </w:trPr>
                 <w:tc>
@@ -4684,8 +4857,6 @@
                   <w:p>
                     <w:pPr>
                       <w:pStyle w:val="Bibliografia"/>
-                      <w:ind w:right="562"/>
-                      <w:jc w:val="both"/>
                       <w:rPr>
                         <w:noProof/>
                       </w:rPr>
@@ -4706,8 +4877,6 @@
                   <w:p>
                     <w:pPr>
                       <w:pStyle w:val="Bibliografia"/>
-                      <w:ind w:right="562"/>
-                      <w:jc w:val="both"/>
                       <w:rPr>
                         <w:noProof/>
                       </w:rPr>
@@ -4723,7 +4892,7 @@
               </w:tr>
               <w:tr>
                 <w:trPr>
-                  <w:divId w:val="350882965"/>
+                  <w:divId w:val="1290553527"/>
                   <w:tblCellSpacing w:w="15" w:type="dxa"/>
                 </w:trPr>
                 <w:tc>
@@ -4734,8 +4903,6 @@
                   <w:p>
                     <w:pPr>
                       <w:pStyle w:val="Bibliografia"/>
-                      <w:ind w:right="562"/>
-                      <w:jc w:val="both"/>
                       <w:rPr>
                         <w:noProof/>
                       </w:rPr>
@@ -4756,8 +4923,6 @@
                   <w:p>
                     <w:pPr>
                       <w:pStyle w:val="Bibliografia"/>
-                      <w:ind w:right="562"/>
-                      <w:jc w:val="both"/>
                       <w:rPr>
                         <w:noProof/>
                       </w:rPr>
@@ -4773,7 +4938,7 @@
               </w:tr>
               <w:tr>
                 <w:trPr>
-                  <w:divId w:val="350882965"/>
+                  <w:divId w:val="1290553527"/>
                   <w:tblCellSpacing w:w="15" w:type="dxa"/>
                 </w:trPr>
                 <w:tc>
@@ -4784,8 +4949,6 @@
                   <w:p>
                     <w:pPr>
                       <w:pStyle w:val="Bibliografia"/>
-                      <w:ind w:right="562"/>
-                      <w:jc w:val="both"/>
                       <w:rPr>
                         <w:noProof/>
                       </w:rPr>
@@ -4806,8 +4969,6 @@
                   <w:p>
                     <w:pPr>
                       <w:pStyle w:val="Bibliografia"/>
-                      <w:ind w:right="562"/>
-                      <w:jc w:val="both"/>
                       <w:rPr>
                         <w:noProof/>
                       </w:rPr>
@@ -4837,7 +4998,7 @@
               </w:tr>
               <w:tr>
                 <w:trPr>
-                  <w:divId w:val="350882965"/>
+                  <w:divId w:val="1290553527"/>
                   <w:tblCellSpacing w:w="15" w:type="dxa"/>
                 </w:trPr>
                 <w:tc>
@@ -4848,8 +5009,6 @@
                   <w:p>
                     <w:pPr>
                       <w:pStyle w:val="Bibliografia"/>
-                      <w:ind w:right="562"/>
-                      <w:jc w:val="both"/>
                       <w:rPr>
                         <w:noProof/>
                       </w:rPr>
@@ -4870,8 +5029,6 @@
                   <w:p>
                     <w:pPr>
                       <w:pStyle w:val="Bibliografia"/>
-                      <w:ind w:right="562"/>
-                      <w:jc w:val="both"/>
                       <w:rPr>
                         <w:noProof/>
                       </w:rPr>
@@ -4901,7 +5058,7 @@
               </w:tr>
               <w:tr>
                 <w:trPr>
-                  <w:divId w:val="350882965"/>
+                  <w:divId w:val="1290553527"/>
                   <w:tblCellSpacing w:w="15" w:type="dxa"/>
                 </w:trPr>
                 <w:tc>
@@ -4912,8 +5069,6 @@
                   <w:p>
                     <w:pPr>
                       <w:pStyle w:val="Bibliografia"/>
-                      <w:ind w:right="562"/>
-                      <w:jc w:val="both"/>
                       <w:rPr>
                         <w:noProof/>
                       </w:rPr>
@@ -4934,8 +5089,6 @@
                   <w:p>
                     <w:pPr>
                       <w:pStyle w:val="Bibliografia"/>
-                      <w:ind w:right="562"/>
-                      <w:jc w:val="both"/>
                       <w:rPr>
                         <w:noProof/>
                       </w:rPr>
@@ -4963,12 +5116,56 @@
                   </w:p>
                 </w:tc>
               </w:tr>
+              <w:tr>
+                <w:trPr>
+                  <w:divId w:val="1290553527"/>
+                  <w:tblCellSpacing w:w="15" w:type="dxa"/>
+                </w:trPr>
+                <w:tc>
+                  <w:tcPr>
+                    <w:tcW w:w="50" w:type="pct"/>
+                    <w:hideMark/>
+                  </w:tcPr>
+                  <w:p>
+                    <w:pPr>
+                      <w:pStyle w:val="Bibliografia"/>
+                      <w:rPr>
+                        <w:noProof/>
+                      </w:rPr>
+                    </w:pPr>
+                    <w:r>
+                      <w:rPr>
+                        <w:noProof/>
+                      </w:rPr>
+                      <w:t xml:space="preserve">[7] </w:t>
+                    </w:r>
+                  </w:p>
+                </w:tc>
+                <w:tc>
+                  <w:tcPr>
+                    <w:tcW w:w="0" w:type="auto"/>
+                    <w:hideMark/>
+                  </w:tcPr>
+                  <w:p>
+                    <w:pPr>
+                      <w:pStyle w:val="Bibliografia"/>
+                      <w:rPr>
+                        <w:noProof/>
+                      </w:rPr>
+                    </w:pPr>
+                    <w:r>
+                      <w:rPr>
+                        <w:noProof/>
+                      </w:rPr>
+                      <w:t>A. Mehra, “DZone,” 6 Setembro 2017. [Online]. Available: https://dzone.com/articles/understanding-the-cap-theorem. [Acedido em 12 Maio 2018].</w:t>
+                    </w:r>
+                  </w:p>
+                </w:tc>
+              </w:tr>
             </w:tbl>
             <w:p>
               <w:pPr>
-                <w:ind w:right="562"/>
-                <w:jc w:val="both"/>
-                <w:divId w:val="350882965"/>
+                <w:divId w:val="1290553527"/>
                 <w:rPr>
                   <w:rFonts w:eastAsia="Times New Roman"/>
                   <w:noProof/>
@@ -6503,11 +6700,35 @@
     <b:Year>2011</b:Year>
     <b:RefOrder>6</b:RefOrder>
   </b:Source>
+  <b:Source>
+    <b:Tag>Meh17</b:Tag>
+    <b:SourceType>InternetSite</b:SourceType>
+    <b:Guid>{7993FF83-BEAC-46E8-83A9-7E6C2A1F79B7}</b:Guid>
+    <b:Title>DZone</b:Title>
+    <b:Year>2017</b:Year>
+    <b:Month>Setembro</b:Month>
+    <b:Day>6</b:Day>
+    <b:YearAccessed>2018</b:YearAccessed>
+    <b:MonthAccessed>Maio</b:MonthAccessed>
+    <b:DayAccessed>12</b:DayAccessed>
+    <b:URL>https://dzone.com/articles/understanding-the-cap-theorem</b:URL>
+    <b:Author>
+      <b:Author>
+        <b:NameList>
+          <b:Person>
+            <b:Last>Mehra</b:Last>
+            <b:First>Akhil</b:First>
+          </b:Person>
+        </b:NameList>
+      </b:Author>
+    </b:Author>
+    <b:RefOrder>7</b:RefOrder>
+  </b:Source>
 </b:Sources>
 </file>
 
 <file path=customXml/itemProps1.xml><?xml version="1.0" encoding="utf-8"?>
-<ds:datastoreItem xmlns:ds="http://schemas.openxmlformats.org/officeDocument/2006/customXml" ds:itemID="{D443664D-27A5-4464-9C75-6B2CD7DF4725}">
+<ds:datastoreItem xmlns:ds="http://schemas.openxmlformats.org/officeDocument/2006/customXml" ds:itemID="{69F04B14-1FE6-41E0-BF01-D3C334765995}">
   <ds:schemaRefs>
     <ds:schemaRef ds:uri="http://schemas.openxmlformats.org/officeDocument/2006/bibliography"/>
   </ds:schemaRefs>

</xml_diff>